<commit_message>
introduction of phase 2 has been added
</commit_message>
<xml_diff>
--- a/Project phases documents/Project-Phase-02-CS310-H-171.docx
+++ b/Project phases documents/Project-Phase-02-CS310-H-171.docx
@@ -904,8 +904,6 @@
               </w:rPr>
               <w:t>3</w:t>
             </w:r>
-            <w:bookmarkStart w:id="0" w:name="_GoBack"/>
-            <w:bookmarkEnd w:id="0"/>
             <w:r>
               <w:rPr>
                 <w:rFonts w:asciiTheme="majorHAnsi" w:eastAsiaTheme="majorEastAsia" w:hAnsiTheme="majorHAnsi" w:cstheme="majorBidi"/>
@@ -1211,21 +1209,7 @@
                 <w:rStyle w:val="Hyperlink"/>
                 <w:noProof/>
               </w:rPr>
-              <w:t>2.1 System Le</w:t>
-            </w:r>
-            <w:r>
-              <w:rPr>
-                <w:rStyle w:val="Hyperlink"/>
-                <w:noProof/>
-              </w:rPr>
-              <w:t>v</w:t>
-            </w:r>
-            <w:r>
-              <w:rPr>
-                <w:rStyle w:val="Hyperlink"/>
-                <w:noProof/>
-              </w:rPr>
-              <w:t>el Diagram</w:t>
+              <w:t>2.1 System Level Diagram</w:t>
             </w:r>
             <w:r>
               <w:rPr>
@@ -1679,16 +1663,219 @@
         <w:bidi w:val="0"/>
         <w:jc w:val="both"/>
       </w:pPr>
-      <w:bookmarkStart w:id="1" w:name="_Toc506458771"/>
-      <w:bookmarkStart w:id="2" w:name="_Toc13066199"/>
-      <w:bookmarkStart w:id="3" w:name="_Toc35532274"/>
+      <w:bookmarkStart w:id="0" w:name="_Toc506458771"/>
+      <w:bookmarkStart w:id="1" w:name="_Toc13066199"/>
+      <w:bookmarkStart w:id="2" w:name="_Toc35532274"/>
       <w:r>
         <w:lastRenderedPageBreak/>
         <w:t>1. Introduction</w:t>
       </w:r>
+      <w:bookmarkEnd w:id="0"/>
       <w:bookmarkEnd w:id="1"/>
       <w:bookmarkEnd w:id="2"/>
-      <w:bookmarkEnd w:id="3"/>
+    </w:p>
+    <w:p>
+      <w:pPr>
+        <w:bidi w:val="0"/>
+        <w:jc w:val="both"/>
+        <w:rPr>
+          <w:rFonts w:ascii="Times" w:eastAsia="Times" w:hAnsi="Times" w:cs="Times New Roman"/>
+          <w:iCs/>
+          <w:sz w:val="24"/>
+          <w:szCs w:val="20"/>
+          <w:rtl/>
+        </w:rPr>
+      </w:pPr>
+      <w:bookmarkStart w:id="3" w:name="_Toc506458777"/>
+      <w:bookmarkStart w:id="4" w:name="_Toc13066205"/>
+      <w:bookmarkStart w:id="5" w:name="_GoBack"/>
+      <w:bookmarkEnd w:id="5"/>
+      <w:r>
+        <w:rPr>
+          <w:rFonts w:ascii="Times" w:eastAsia="Times" w:hAnsi="Times" w:cs="Times New Roman"/>
+          <w:iCs/>
+          <w:sz w:val="24"/>
+          <w:szCs w:val="20"/>
+        </w:rPr>
+        <w:t xml:space="preserve">Here we will give a scope description of everything included in this document. </w:t>
+      </w:r>
+    </w:p>
+    <w:p>
+      <w:pPr>
+        <w:bidi w:val="0"/>
+        <w:jc w:val="both"/>
+        <w:rPr>
+          <w:rFonts w:ascii="Times" w:eastAsia="Times" w:hAnsi="Times" w:cs="Times New Roman"/>
+          <w:iCs/>
+          <w:sz w:val="24"/>
+          <w:szCs w:val="20"/>
+        </w:rPr>
+      </w:pPr>
+      <w:r>
+        <w:rPr>
+          <w:rFonts w:ascii="Times" w:eastAsia="Times" w:hAnsi="Times" w:cs="Times New Roman"/>
+          <w:iCs/>
+          <w:sz w:val="24"/>
+          <w:szCs w:val="20"/>
+        </w:rPr>
+        <w:t>AJCSS is an Automatic Jobs Candidates Selection System. AJCSS software will allow users to store vacant jobs’ and jobs’ seekers data(candidates). It also allows users to apply matching process between jobs and candidates and generate a report of the matched candidates. AJCSS will not perform hiring or recruitment process. AJCSS will automate the selection of the most suitable unprocessed candidates for a vacant job. It will reduce the time and cost the manual process. It will save HR managers and members time and provide what is so-called recruitment’s equal opportunity. AJCSS will allow users to apply a matching criterion based on the comparable attributes of jobs and candidates. Such criteria will consider multiple attributes for matching from different data types and values (integers and Boolean values). The criteria will apply exact matching between some attributes and inexact between some others. If exact match failed then no matching found, where in the inexact case, a match is found if attribute’s value of a candidate is greater than or equal to the same attribute’s value of a job. The matching process will aggregate the exact and inexact matches as a value of 10 points per attribute. Exact match is either 0 or 10 points while inexact is a range from 0 to 10. Boolean attributes are preferences and will not affect the matching process. The result of the matching process will produce a list of matched candidates    -if exists- sorted by the highest aggregated percentage of a matched candidate. The matched list will be sent as a report to the HR manager. The status of the selected job for matching will be updated as occupied and   the status of the matched candidates will be updated as processed. Regarding the progress that has been made since the SRS document, we have been designing the graphical user interface (GUI) of the application. As well the system model design and the architectural pattern.</w:t>
+      </w:r>
+    </w:p>
+    <w:p>
+      <w:pPr>
+        <w:jc w:val="right"/>
+        <w:rPr>
+          <w:sz w:val="24"/>
+          <w:szCs w:val="24"/>
+        </w:rPr>
+      </w:pPr>
+      <w:r>
+        <w:rPr>
+          <w:sz w:val="24"/>
+          <w:szCs w:val="24"/>
+        </w:rPr>
+        <w:t xml:space="preserve"> </w:t>
+      </w:r>
+    </w:p>
+    <w:p>
+      <w:pPr>
+        <w:jc w:val="right"/>
+        <w:rPr>
+          <w:sz w:val="24"/>
+          <w:szCs w:val="24"/>
+          <w:rtl/>
+        </w:rPr>
+      </w:pPr>
+    </w:p>
+    <w:p>
+      <w:pPr>
+        <w:jc w:val="right"/>
+        <w:rPr>
+          <w:sz w:val="24"/>
+          <w:szCs w:val="24"/>
+          <w:rtl/>
+        </w:rPr>
+      </w:pPr>
+    </w:p>
+    <w:p>
+      <w:pPr>
+        <w:jc w:val="right"/>
+        <w:rPr>
+          <w:sz w:val="24"/>
+          <w:szCs w:val="24"/>
+          <w:rtl/>
+        </w:rPr>
+      </w:pPr>
+    </w:p>
+    <w:p>
+      <w:pPr>
+        <w:jc w:val="right"/>
+        <w:rPr>
+          <w:sz w:val="24"/>
+          <w:szCs w:val="24"/>
+          <w:rtl/>
+        </w:rPr>
+      </w:pPr>
+    </w:p>
+    <w:p>
+      <w:pPr>
+        <w:jc w:val="right"/>
+        <w:rPr>
+          <w:sz w:val="24"/>
+          <w:szCs w:val="24"/>
+          <w:rtl/>
+        </w:rPr>
+      </w:pPr>
+    </w:p>
+    <w:p>
+      <w:pPr>
+        <w:jc w:val="right"/>
+        <w:rPr>
+          <w:sz w:val="24"/>
+          <w:szCs w:val="24"/>
+          <w:rtl/>
+        </w:rPr>
+      </w:pPr>
+    </w:p>
+    <w:p>
+      <w:pPr>
+        <w:jc w:val="right"/>
+        <w:rPr>
+          <w:sz w:val="24"/>
+          <w:szCs w:val="24"/>
+          <w:rtl/>
+        </w:rPr>
+      </w:pPr>
+    </w:p>
+    <w:p>
+      <w:pPr>
+        <w:jc w:val="right"/>
+        <w:rPr>
+          <w:sz w:val="24"/>
+          <w:szCs w:val="24"/>
+          <w:rtl/>
+        </w:rPr>
+      </w:pPr>
+    </w:p>
+    <w:p>
+      <w:pPr>
+        <w:jc w:val="right"/>
+        <w:rPr>
+          <w:sz w:val="24"/>
+          <w:szCs w:val="24"/>
+          <w:rtl/>
+        </w:rPr>
+      </w:pPr>
+    </w:p>
+    <w:p>
+      <w:pPr>
+        <w:jc w:val="right"/>
+        <w:rPr>
+          <w:sz w:val="24"/>
+          <w:szCs w:val="24"/>
+          <w:rtl/>
+        </w:rPr>
+      </w:pPr>
+    </w:p>
+    <w:p>
+      <w:pPr>
+        <w:jc w:val="right"/>
+        <w:rPr>
+          <w:sz w:val="24"/>
+          <w:szCs w:val="24"/>
+          <w:rtl/>
+        </w:rPr>
+      </w:pPr>
+    </w:p>
+    <w:p>
+      <w:pPr>
+        <w:jc w:val="right"/>
+        <w:rPr>
+          <w:sz w:val="24"/>
+          <w:szCs w:val="24"/>
+          <w:rtl/>
+        </w:rPr>
+      </w:pPr>
+    </w:p>
+    <w:p>
+      <w:pPr>
+        <w:jc w:val="right"/>
+        <w:rPr>
+          <w:sz w:val="24"/>
+          <w:szCs w:val="24"/>
+          <w:rtl/>
+        </w:rPr>
+      </w:pPr>
+    </w:p>
+    <w:p>
+      <w:pPr>
+        <w:jc w:val="right"/>
+        <w:rPr>
+          <w:sz w:val="24"/>
+          <w:szCs w:val="24"/>
+          <w:rtl/>
+        </w:rPr>
+      </w:pPr>
     </w:p>
     <w:p>
       <w:pPr>
@@ -1700,8 +1887,6 @@
           <w:szCs w:val="20"/>
         </w:rPr>
       </w:pPr>
-      <w:bookmarkStart w:id="4" w:name="_Toc506458777"/>
-      <w:bookmarkStart w:id="5" w:name="_Toc13066205"/>
     </w:p>
     <w:p>
       <w:pPr>
@@ -1718,7 +1903,7 @@
       <w:pPr>
         <w:jc w:val="right"/>
         <w:rPr>
-          <w:rFonts w:ascii="Times" w:eastAsia="Times" w:hAnsi="Times" w:cs="Times New Roman"/>
+          <w:rFonts w:ascii="Times" w:eastAsia="Times" w:hAnsi="Times" w:cs="Times New Roman" w:hint="cs"/>
           <w:i/>
           <w:sz w:val="24"/>
           <w:szCs w:val="20"/>
@@ -1766,8 +1951,8 @@
       <w:r>
         <w:t xml:space="preserve">2. </w:t>
       </w:r>
+      <w:bookmarkEnd w:id="3"/>
       <w:bookmarkEnd w:id="4"/>
-      <w:bookmarkEnd w:id="5"/>
       <w:r>
         <w:t>High Level and Medium Level Design</w:t>
       </w:r>
@@ -5640,7 +5825,7 @@
 </file>
 
 <file path=customXml/itemProps1.xml><?xml version="1.0" encoding="utf-8"?>
-<ds:datastoreItem xmlns:ds="http://schemas.openxmlformats.org/officeDocument/2006/customXml" ds:itemID="{B7F2383A-9C98-4A55-B460-CD6DA8621E4A}">
+<ds:datastoreItem xmlns:ds="http://schemas.openxmlformats.org/officeDocument/2006/customXml" ds:itemID="{A77DD452-AB61-4C9D-8987-16E0A84BA183}">
   <ds:schemaRefs>
     <ds:schemaRef ds:uri="http://schemas.openxmlformats.org/officeDocument/2006/bibliography"/>
   </ds:schemaRefs>

</xml_diff>

<commit_message>
Two System-level diagram and User Interface Design have been added
</commit_message>
<xml_diff>
--- a/Project phases documents/Project-Phase-02-CS310-H-171.docx
+++ b/Project phases documents/Project-Phase-02-CS310-H-171.docx
@@ -1797,6 +1797,8 @@
           <w:titlePg/>
         </w:sectPr>
       </w:pPr>
+      <w:bookmarkStart w:id="1" w:name="_GoBack"/>
+      <w:bookmarkEnd w:id="1"/>
     </w:p>
     <w:p>
       <w:pPr>
@@ -1804,16 +1806,16 @@
         <w:bidi w:val="0"/>
         <w:jc w:val="both"/>
       </w:pPr>
-      <w:bookmarkStart w:id="1" w:name="_Toc506458771"/>
-      <w:bookmarkStart w:id="2" w:name="_Toc13066199"/>
-      <w:bookmarkStart w:id="3" w:name="_Toc35955518"/>
+      <w:bookmarkStart w:id="2" w:name="_Toc506458771"/>
+      <w:bookmarkStart w:id="3" w:name="_Toc13066199"/>
+      <w:bookmarkStart w:id="4" w:name="_Toc35955518"/>
       <w:r>
         <w:lastRenderedPageBreak/>
         <w:t>1. Introduction</w:t>
       </w:r>
-      <w:bookmarkEnd w:id="1"/>
       <w:bookmarkEnd w:id="2"/>
       <w:bookmarkEnd w:id="3"/>
+      <w:bookmarkEnd w:id="4"/>
     </w:p>
     <w:p>
       <w:pPr>
@@ -1825,8 +1827,132 @@
           <w:szCs w:val="20"/>
         </w:rPr>
       </w:pPr>
-      <w:bookmarkStart w:id="4" w:name="_Toc506458777"/>
-      <w:bookmarkStart w:id="5" w:name="_Toc13066205"/>
+      <w:bookmarkStart w:id="5" w:name="_Toc506458777"/>
+      <w:bookmarkStart w:id="6" w:name="_Toc13066205"/>
+    </w:p>
+    <w:p>
+      <w:pPr>
+        <w:bidi w:val="0"/>
+        <w:jc w:val="both"/>
+        <w:rPr>
+          <w:rFonts w:ascii="Times" w:eastAsia="Times" w:hAnsi="Times" w:cs="Times New Roman"/>
+          <w:iCs/>
+          <w:sz w:val="24"/>
+          <w:szCs w:val="20"/>
+        </w:rPr>
+      </w:pPr>
+      <w:bookmarkStart w:id="7" w:name="_Toc35955519"/>
+      <w:r>
+        <w:rPr>
+          <w:rFonts w:ascii="Times" w:eastAsia="Times" w:hAnsi="Times" w:cs="Times New Roman"/>
+          <w:iCs/>
+          <w:sz w:val="24"/>
+          <w:szCs w:val="20"/>
+        </w:rPr>
+        <w:t xml:space="preserve">Here we will give a scope description of everything included in this document. </w:t>
+      </w:r>
+    </w:p>
+    <w:p>
+      <w:pPr>
+        <w:bidi w:val="0"/>
+        <w:jc w:val="both"/>
+        <w:rPr>
+          <w:rFonts w:ascii="Times" w:eastAsia="Times" w:hAnsi="Times" w:cs="Times New Roman"/>
+          <w:iCs/>
+          <w:sz w:val="24"/>
+          <w:szCs w:val="20"/>
+        </w:rPr>
+      </w:pPr>
+      <w:r>
+        <w:rPr>
+          <w:rFonts w:ascii="Times" w:eastAsia="Times" w:hAnsi="Times" w:cs="Times New Roman"/>
+          <w:iCs/>
+          <w:sz w:val="24"/>
+          <w:szCs w:val="20"/>
+        </w:rPr>
+        <w:t>AJCSS is an Automatic Jobs Candidates Selection System. AJCSS software will allow users to store vacant jobs’ and jobs’ seekers data(candidates). It also allows users to apply matching process between jobs and candidates and generate a report of the matched candidates. AJCSS will not perform hiring or recruitment process. AJCSS will automate the selection of the most suitable unprocessed candidates for a vacant job. It will reduce the time and cost the manual process. It will save HR managers and members time and provide what is so-called recruitment’s equal opportunity. AJCSS will allow users to apply a matching criterion based on the comparable attributes of jobs and candidates. Such criteria will consider multiple attributes for matching from different data types and values (integers and Boolean values). The criteria will apply exact matching between some attributes and inexact between some others. If exact match failed then no matching found, where in the inexact case, a match is found if attribute’s value of a candidate is greater than or equal to the same attribute’s value of a job. The matching process will aggregate the exact and inexact matches as a value of 10 points per attribute. Exact match is either 0 or 10 points while inexact is a range from 0 to 10. Boolean attributes are preferences and will not affect the matching process. The result of the matching process will produce a list of matched candidates</w:t>
+      </w:r>
+      <w:r>
+        <w:rPr>
+          <w:rFonts w:ascii="Times" w:eastAsia="Times" w:hAnsi="Times" w:cs="Times New Roman"/>
+          <w:iCs/>
+          <w:sz w:val="24"/>
+          <w:szCs w:val="20"/>
+        </w:rPr>
+        <w:t xml:space="preserve">    </w:t>
+      </w:r>
+      <w:r>
+        <w:rPr>
+          <w:rFonts w:ascii="Times" w:eastAsia="Times" w:hAnsi="Times" w:cs="Times New Roman"/>
+          <w:iCs/>
+          <w:sz w:val="24"/>
+          <w:szCs w:val="20"/>
+        </w:rPr>
+        <w:t>-if</w:t>
+      </w:r>
+      <w:r>
+        <w:rPr>
+          <w:rFonts w:ascii="Times" w:eastAsia="Times" w:hAnsi="Times" w:cs="Times New Roman"/>
+          <w:iCs/>
+          <w:sz w:val="24"/>
+          <w:szCs w:val="20"/>
+        </w:rPr>
+        <w:t xml:space="preserve"> </w:t>
+      </w:r>
+      <w:r>
+        <w:rPr>
+          <w:rFonts w:ascii="Times" w:eastAsia="Times" w:hAnsi="Times" w:cs="Times New Roman"/>
+          <w:iCs/>
+          <w:sz w:val="24"/>
+          <w:szCs w:val="20"/>
+        </w:rPr>
+        <w:t>exists-</w:t>
+      </w:r>
+      <w:r>
+        <w:rPr>
+          <w:rFonts w:ascii="Times" w:eastAsia="Times" w:hAnsi="Times" w:cs="Times New Roman"/>
+          <w:iCs/>
+          <w:sz w:val="24"/>
+          <w:szCs w:val="20"/>
+        </w:rPr>
+        <w:t xml:space="preserve"> </w:t>
+      </w:r>
+      <w:r>
+        <w:rPr>
+          <w:rFonts w:ascii="Times" w:eastAsia="Times" w:hAnsi="Times" w:cs="Times New Roman"/>
+          <w:iCs/>
+          <w:sz w:val="24"/>
+          <w:szCs w:val="20"/>
+        </w:rPr>
+        <w:t>sorted by the highest aggregated percentage of a matched candidate. The matched list will be sent as a report to the HR manager. The status of the selected job for matching will be updated as occupied and   the status of the matched candidates will be updated as processed.</w:t>
+      </w:r>
+      <w:r>
+        <w:rPr>
+          <w:rFonts w:ascii="Times" w:eastAsia="Times" w:hAnsi="Times" w:cs="Times New Roman"/>
+          <w:iCs/>
+          <w:sz w:val="24"/>
+          <w:szCs w:val="20"/>
+        </w:rPr>
+        <w:t xml:space="preserve"> Regarding the progress that has been made since the SRS document, we have been designing the graphical user interface (GUI) of the application. As well the system model design and the </w:t>
+      </w:r>
+      <w:r>
+        <w:rPr>
+          <w:rFonts w:ascii="Times" w:eastAsia="Times" w:hAnsi="Times" w:cs="Times New Roman"/>
+          <w:iCs/>
+          <w:sz w:val="24"/>
+          <w:szCs w:val="20"/>
+        </w:rPr>
+        <w:t>architectural pattern</w:t>
+      </w:r>
+      <w:r>
+        <w:rPr>
+          <w:rFonts w:ascii="Times" w:eastAsia="Times" w:hAnsi="Times" w:cs="Times New Roman"/>
+          <w:iCs/>
+          <w:sz w:val="24"/>
+          <w:szCs w:val="20"/>
+        </w:rPr>
+        <w:t>.</w:t>
+      </w:r>
     </w:p>
     <w:p>
       <w:pPr>
@@ -1834,95 +1960,30 @@
         <w:bidi w:val="0"/>
         <w:jc w:val="both"/>
       </w:pPr>
-      <w:bookmarkStart w:id="6" w:name="_Toc35955519"/>
-    </w:p>
-    <w:p>
-      <w:pPr>
-        <w:bidi w:val="0"/>
-      </w:pPr>
-    </w:p>
-    <w:p>
-      <w:pPr>
-        <w:bidi w:val="0"/>
-      </w:pPr>
-    </w:p>
-    <w:p>
-      <w:pPr>
-        <w:bidi w:val="0"/>
-      </w:pPr>
-    </w:p>
-    <w:p>
-      <w:pPr>
-        <w:bidi w:val="0"/>
-      </w:pPr>
-    </w:p>
-    <w:p>
-      <w:pPr>
-        <w:bidi w:val="0"/>
-      </w:pPr>
-    </w:p>
-    <w:p>
-      <w:pPr>
-        <w:bidi w:val="0"/>
-      </w:pPr>
-    </w:p>
-    <w:p>
-      <w:pPr>
-        <w:bidi w:val="0"/>
-      </w:pPr>
-    </w:p>
-    <w:p>
-      <w:pPr>
-        <w:bidi w:val="0"/>
-      </w:pPr>
-    </w:p>
-    <w:p>
-      <w:pPr>
-        <w:bidi w:val="0"/>
-      </w:pPr>
-    </w:p>
-    <w:p>
-      <w:pPr>
-        <w:bidi w:val="0"/>
-      </w:pPr>
-    </w:p>
-    <w:p>
-      <w:pPr>
-        <w:bidi w:val="0"/>
-      </w:pPr>
-    </w:p>
-    <w:p>
-      <w:pPr>
-        <w:bidi w:val="0"/>
-      </w:pPr>
-    </w:p>
-    <w:p>
-      <w:pPr>
-        <w:bidi w:val="0"/>
-      </w:pPr>
-    </w:p>
-    <w:p>
-      <w:pPr>
-        <w:bidi w:val="0"/>
-      </w:pPr>
-    </w:p>
-    <w:p>
-      <w:pPr>
-        <w:bidi w:val="0"/>
-      </w:pPr>
-    </w:p>
-    <w:p>
-      <w:pPr>
-        <w:pStyle w:val="Heading1"/>
-        <w:bidi w:val="0"/>
-        <w:jc w:val="both"/>
-      </w:pPr>
-    </w:p>
-    <w:p>
-      <w:pPr>
-        <w:pStyle w:val="Heading1"/>
-        <w:bidi w:val="0"/>
-        <w:jc w:val="both"/>
+    </w:p>
+    <w:p>
+      <w:pPr>
+        <w:bidi w:val="0"/>
+      </w:pPr>
+    </w:p>
+    <w:p>
+      <w:pPr>
+        <w:bidi w:val="0"/>
+      </w:pPr>
+    </w:p>
+    <w:p>
+      <w:pPr>
+        <w:bidi w:val="0"/>
+      </w:pPr>
+    </w:p>
+    <w:p>
+      <w:pPr>
+        <w:bidi w:val="0"/>
+      </w:pPr>
+    </w:p>
+    <w:p>
+      <w:pPr>
+        <w:bidi w:val="0"/>
       </w:pPr>
     </w:p>
     <w:p>
@@ -1960,12 +2021,12 @@
         <w:lastRenderedPageBreak/>
         <w:t xml:space="preserve">2. </w:t>
       </w:r>
-      <w:bookmarkEnd w:id="4"/>
       <w:bookmarkEnd w:id="5"/>
+      <w:bookmarkEnd w:id="6"/>
       <w:r>
         <w:t>High Level and Medium Level Design</w:t>
       </w:r>
-      <w:bookmarkEnd w:id="6"/>
+      <w:bookmarkEnd w:id="7"/>
     </w:p>
     <w:p>
       <w:pPr>
@@ -1981,20 +2042,20 @@
           <w:rtl/>
         </w:rPr>
       </w:pPr>
-      <w:bookmarkStart w:id="7" w:name="_Toc506458778"/>
-      <w:bookmarkStart w:id="8" w:name="_Toc13066206"/>
-      <w:bookmarkStart w:id="9" w:name="_Toc35955520"/>
+      <w:bookmarkStart w:id="8" w:name="_Toc506458778"/>
+      <w:bookmarkStart w:id="9" w:name="_Toc13066206"/>
+      <w:bookmarkStart w:id="10" w:name="_Toc35955520"/>
       <w:r>
         <w:t xml:space="preserve">2.1 </w:t>
       </w:r>
-      <w:bookmarkStart w:id="10" w:name="_Toc506458779"/>
-      <w:bookmarkStart w:id="11" w:name="_Toc13066207"/>
-      <w:bookmarkEnd w:id="7"/>
+      <w:bookmarkStart w:id="11" w:name="_Toc506458779"/>
+      <w:bookmarkStart w:id="12" w:name="_Toc13066207"/>
       <w:bookmarkEnd w:id="8"/>
+      <w:bookmarkEnd w:id="9"/>
       <w:r>
         <w:t>System Level Diagram</w:t>
       </w:r>
-      <w:bookmarkEnd w:id="9"/>
+      <w:bookmarkEnd w:id="10"/>
     </w:p>
     <w:p>
       <w:pPr>
@@ -2479,7 +2540,7 @@
           </v:shape>
         </w:pict>
       </w:r>
-      <w:bookmarkStart w:id="12" w:name="_Toc35955521"/>
+      <w:bookmarkStart w:id="13" w:name="_Toc35955521"/>
     </w:p>
     <w:p>
       <w:pPr>
@@ -2491,12 +2552,12 @@
         <w:lastRenderedPageBreak/>
         <w:t xml:space="preserve">2.2 </w:t>
       </w:r>
-      <w:bookmarkEnd w:id="10"/>
       <w:bookmarkEnd w:id="11"/>
+      <w:bookmarkEnd w:id="12"/>
       <w:r>
         <w:t>Class Diagram</w:t>
       </w:r>
-      <w:bookmarkEnd w:id="12"/>
+      <w:bookmarkEnd w:id="13"/>
     </w:p>
     <w:p>
       <w:pPr>
@@ -2518,8 +2579,8 @@
       <w:pPr>
         <w:bidi w:val="0"/>
       </w:pPr>
-      <w:bookmarkStart w:id="13" w:name="_Toc506458780"/>
-      <w:bookmarkStart w:id="14" w:name="_Toc13066208"/>
+      <w:bookmarkStart w:id="14" w:name="_Toc506458780"/>
+      <w:bookmarkStart w:id="15" w:name="_Toc13066208"/>
       <w:r>
         <w:rPr>
           <w:noProof/>
@@ -2793,22 +2854,22 @@
         <w:bidi w:val="0"/>
         <w:jc w:val="both"/>
       </w:pPr>
-      <w:bookmarkStart w:id="15" w:name="_Toc35955522"/>
+      <w:bookmarkStart w:id="16" w:name="_Toc35955522"/>
       <w:r>
         <w:lastRenderedPageBreak/>
         <w:t xml:space="preserve">2.3 </w:t>
       </w:r>
-      <w:bookmarkStart w:id="16" w:name="_Toc506458781"/>
-      <w:bookmarkStart w:id="17" w:name="_Toc13066209"/>
-      <w:bookmarkEnd w:id="13"/>
+      <w:bookmarkStart w:id="17" w:name="_Toc506458781"/>
+      <w:bookmarkStart w:id="18" w:name="_Toc13066209"/>
       <w:bookmarkEnd w:id="14"/>
+      <w:bookmarkEnd w:id="15"/>
       <w:r>
         <w:t>Class Method Descriptions</w:t>
       </w:r>
-      <w:bookmarkEnd w:id="15"/>
-    </w:p>
-    <w:bookmarkEnd w:id="16"/>
+      <w:bookmarkEnd w:id="16"/>
+    </w:p>
     <w:bookmarkEnd w:id="17"/>
+    <w:bookmarkEnd w:id="18"/>
     <w:p>
       <w:pPr>
         <w:bidi w:val="0"/>
@@ -7545,19 +7606,19 @@
         <w:bidi w:val="0"/>
         <w:jc w:val="both"/>
       </w:pPr>
-      <w:bookmarkStart w:id="18" w:name="_Toc506458783"/>
-      <w:bookmarkStart w:id="19" w:name="_Toc13066211"/>
-      <w:bookmarkStart w:id="20" w:name="_Toc35955523"/>
+      <w:bookmarkStart w:id="19" w:name="_Toc506458783"/>
+      <w:bookmarkStart w:id="20" w:name="_Toc13066211"/>
+      <w:bookmarkStart w:id="21" w:name="_Toc35955523"/>
       <w:r>
         <w:lastRenderedPageBreak/>
         <w:t xml:space="preserve">3. </w:t>
       </w:r>
-      <w:bookmarkEnd w:id="18"/>
       <w:bookmarkEnd w:id="19"/>
+      <w:bookmarkEnd w:id="20"/>
       <w:r>
         <w:t>Detailed Design</w:t>
       </w:r>
-      <w:bookmarkEnd w:id="20"/>
+      <w:bookmarkEnd w:id="21"/>
     </w:p>
     <w:p>
       <w:pPr>
@@ -7877,12 +7938,7 @@
       </w:pPr>
       <w:r>
         <w:lastRenderedPageBreak/>
-        <w:t>Figure 3 is a flowchart showing the method Mathching:m</w:t>
-      </w:r>
-      <w:bookmarkStart w:id="21" w:name="_GoBack"/>
-      <w:bookmarkEnd w:id="21"/>
-      <w:r>
-        <w:t>atch() which finds a match for unprocessed candidates with a vacant job.</w:t>
+        <w:t>Figure 3 is a flowchart showing the method Mathching:match() which finds a match for unprocessed candidates with a vacant job.</w:t>
       </w:r>
     </w:p>
     <w:p>
@@ -13156,21 +13212,6 @@
 </file>
 
 <file path=customXml/item1.xml><?xml version="1.0" encoding="utf-8"?>
-<p:properties xmlns:p="http://schemas.microsoft.com/office/2006/metadata/properties" xmlns:xsi="http://www.w3.org/2001/XMLSchema-instance" xmlns:pc="http://schemas.microsoft.com/office/infopath/2007/PartnerControls">
-  <documentManagement/>
-</p:properties>
-</file>
-
-<file path=customXml/item2.xml><?xml version="1.0" encoding="utf-8"?>
-<?mso-contentType ?>
-<FormTemplates xmlns="http://schemas.microsoft.com/sharepoint/v3/contenttype/forms">
-  <Display>DocumentLibraryForm</Display>
-  <Edit>DocumentLibraryForm</Edit>
-  <New>DocumentLibraryForm</New>
-</FormTemplates>
-</file>
-
-<file path=customXml/item3.xml><?xml version="1.0" encoding="utf-8"?>
 <ct:contentTypeSchema xmlns:ct="http://schemas.microsoft.com/office/2006/metadata/contentType" xmlns:ma="http://schemas.microsoft.com/office/2006/metadata/properties/metaAttributes" ct:_="" ma:_="" ma:contentTypeName="Document" ma:contentTypeID="0x010100732924385C836443831B4A8FFFF3DB24" ma:contentTypeVersion="10" ma:contentTypeDescription="Create a new document." ma:contentTypeScope="" ma:versionID="57aa2dd8367c8c4c45d6b2996cb2012c">
   <xsd:schema xmlns:xsd="http://www.w3.org/2001/XMLSchema" xmlns:xs="http://www.w3.org/2001/XMLSchema" xmlns:p="http://schemas.microsoft.com/office/2006/metadata/properties" xmlns:ns3="8ca564c6-4f19-4f2c-a818-c771331d2ae0" targetNamespace="http://schemas.microsoft.com/office/2006/metadata/properties" ma:root="true" ma:fieldsID="507209235a3b24b975325f2a135d78ac" ns3:_="">
     <xsd:import namespace="8ca564c6-4f19-4f2c-a818-c771331d2ae0"/>
@@ -13354,28 +13395,26 @@
 </ct:contentTypeSchema>
 </file>
 
+<file path=customXml/item2.xml><?xml version="1.0" encoding="utf-8"?>
+<?mso-contentType ?>
+<FormTemplates xmlns="http://schemas.microsoft.com/sharepoint/v3/contenttype/forms">
+  <Display>DocumentLibraryForm</Display>
+  <Edit>DocumentLibraryForm</Edit>
+  <New>DocumentLibraryForm</New>
+</FormTemplates>
+</file>
+
+<file path=customXml/item3.xml><?xml version="1.0" encoding="utf-8"?>
+<p:properties xmlns:p="http://schemas.microsoft.com/office/2006/metadata/properties" xmlns:xsi="http://www.w3.org/2001/XMLSchema-instance" xmlns:pc="http://schemas.microsoft.com/office/infopath/2007/PartnerControls">
+  <documentManagement/>
+</p:properties>
+</file>
+
 <file path=customXml/item4.xml><?xml version="1.0" encoding="utf-8"?>
 <b:Sources xmlns:b="http://schemas.openxmlformats.org/officeDocument/2006/bibliography" xmlns="http://schemas.openxmlformats.org/officeDocument/2006/bibliography" SelectedStyle="\APA.XSL" StyleName="APA Fifth Edition"/>
 </file>
 
 <file path=customXml/itemProps1.xml><?xml version="1.0" encoding="utf-8"?>
-<ds:datastoreItem xmlns:ds="http://schemas.openxmlformats.org/officeDocument/2006/customXml" ds:itemID="{E2A84BA4-00A2-40E5-8276-2650E25F8EAE}">
-  <ds:schemaRefs>
-    <ds:schemaRef ds:uri="http://schemas.microsoft.com/office/2006/metadata/properties"/>
-    <ds:schemaRef ds:uri="http://schemas.microsoft.com/office/infopath/2007/PartnerControls"/>
-  </ds:schemaRefs>
-</ds:datastoreItem>
-</file>
-
-<file path=customXml/itemProps2.xml><?xml version="1.0" encoding="utf-8"?>
-<ds:datastoreItem xmlns:ds="http://schemas.openxmlformats.org/officeDocument/2006/customXml" ds:itemID="{E364179F-DEC7-4279-918D-AD021CDE724C}">
-  <ds:schemaRefs>
-    <ds:schemaRef ds:uri="http://schemas.microsoft.com/sharepoint/v3/contenttype/forms"/>
-  </ds:schemaRefs>
-</ds:datastoreItem>
-</file>
-
-<file path=customXml/itemProps3.xml><?xml version="1.0" encoding="utf-8"?>
 <ds:datastoreItem xmlns:ds="http://schemas.openxmlformats.org/officeDocument/2006/customXml" ds:itemID="{B272549E-202F-432F-B97C-BEF49627A608}">
   <ds:schemaRefs>
     <ds:schemaRef ds:uri="http://schemas.microsoft.com/office/2006/metadata/contentType"/>
@@ -13393,8 +13432,25 @@
 </ds:datastoreItem>
 </file>
 
+<file path=customXml/itemProps2.xml><?xml version="1.0" encoding="utf-8"?>
+<ds:datastoreItem xmlns:ds="http://schemas.openxmlformats.org/officeDocument/2006/customXml" ds:itemID="{E364179F-DEC7-4279-918D-AD021CDE724C}">
+  <ds:schemaRefs>
+    <ds:schemaRef ds:uri="http://schemas.microsoft.com/sharepoint/v3/contenttype/forms"/>
+  </ds:schemaRefs>
+</ds:datastoreItem>
+</file>
+
+<file path=customXml/itemProps3.xml><?xml version="1.0" encoding="utf-8"?>
+<ds:datastoreItem xmlns:ds="http://schemas.openxmlformats.org/officeDocument/2006/customXml" ds:itemID="{E2A84BA4-00A2-40E5-8276-2650E25F8EAE}">
+  <ds:schemaRefs>
+    <ds:schemaRef ds:uri="http://schemas.microsoft.com/office/2006/metadata/properties"/>
+    <ds:schemaRef ds:uri="http://schemas.microsoft.com/office/infopath/2007/PartnerControls"/>
+  </ds:schemaRefs>
+</ds:datastoreItem>
+</file>
+
 <file path=customXml/itemProps4.xml><?xml version="1.0" encoding="utf-8"?>
-<ds:datastoreItem xmlns:ds="http://schemas.openxmlformats.org/officeDocument/2006/customXml" ds:itemID="{AC17E7EF-3144-40F4-B092-5A683079CCD6}">
+<ds:datastoreItem xmlns:ds="http://schemas.openxmlformats.org/officeDocument/2006/customXml" ds:itemID="{5B16B75C-071F-4CAE-A593-E78E9476E079}">
   <ds:schemaRefs>
     <ds:schemaRef ds:uri="http://schemas.openxmlformats.org/officeDocument/2006/bibliography"/>
   </ds:schemaRefs>

</xml_diff>

<commit_message>
Class Diagram and Class method description have been added
</commit_message>
<xml_diff>
--- a/Project phases documents/Project-Phase-02-CS310-H-171.docx
+++ b/Project phases documents/Project-Phase-02-CS310-H-171.docx
@@ -1797,8 +1797,6 @@
           <w:titlePg/>
         </w:sectPr>
       </w:pPr>
-      <w:bookmarkStart w:id="1" w:name="_GoBack"/>
-      <w:bookmarkEnd w:id="1"/>
     </w:p>
     <w:p>
       <w:pPr>
@@ -1806,16 +1804,16 @@
         <w:bidi w:val="0"/>
         <w:jc w:val="both"/>
       </w:pPr>
-      <w:bookmarkStart w:id="2" w:name="_Toc506458771"/>
-      <w:bookmarkStart w:id="3" w:name="_Toc13066199"/>
-      <w:bookmarkStart w:id="4" w:name="_Toc35955518"/>
+      <w:bookmarkStart w:id="1" w:name="_Toc506458771"/>
+      <w:bookmarkStart w:id="2" w:name="_Toc13066199"/>
+      <w:bookmarkStart w:id="3" w:name="_Toc35955518"/>
       <w:r>
         <w:lastRenderedPageBreak/>
         <w:t>1. Introduction</w:t>
       </w:r>
+      <w:bookmarkEnd w:id="1"/>
       <w:bookmarkEnd w:id="2"/>
       <w:bookmarkEnd w:id="3"/>
-      <w:bookmarkEnd w:id="4"/>
     </w:p>
     <w:p>
       <w:pPr>
@@ -1827,8 +1825,8 @@
           <w:szCs w:val="20"/>
         </w:rPr>
       </w:pPr>
-      <w:bookmarkStart w:id="5" w:name="_Toc506458777"/>
-      <w:bookmarkStart w:id="6" w:name="_Toc13066205"/>
+      <w:bookmarkStart w:id="4" w:name="_Toc506458777"/>
+      <w:bookmarkStart w:id="5" w:name="_Toc13066205"/>
     </w:p>
     <w:p>
       <w:pPr>
@@ -1841,7 +1839,7 @@
           <w:szCs w:val="20"/>
         </w:rPr>
       </w:pPr>
-      <w:bookmarkStart w:id="7" w:name="_Toc35955519"/>
+      <w:bookmarkStart w:id="6" w:name="_Toc35955519"/>
       <w:r>
         <w:rPr>
           <w:rFonts w:ascii="Times" w:eastAsia="Times" w:hAnsi="Times" w:cs="Times New Roman"/>
@@ -2021,12 +2019,12 @@
         <w:lastRenderedPageBreak/>
         <w:t xml:space="preserve">2. </w:t>
       </w:r>
+      <w:bookmarkEnd w:id="4"/>
       <w:bookmarkEnd w:id="5"/>
-      <w:bookmarkEnd w:id="6"/>
       <w:r>
         <w:t>High Level and Medium Level Design</w:t>
       </w:r>
-      <w:bookmarkEnd w:id="7"/>
+      <w:bookmarkEnd w:id="6"/>
     </w:p>
     <w:p>
       <w:pPr>
@@ -2042,20 +2040,20 @@
           <w:rtl/>
         </w:rPr>
       </w:pPr>
-      <w:bookmarkStart w:id="8" w:name="_Toc506458778"/>
-      <w:bookmarkStart w:id="9" w:name="_Toc13066206"/>
-      <w:bookmarkStart w:id="10" w:name="_Toc35955520"/>
+      <w:bookmarkStart w:id="7" w:name="_Toc506458778"/>
+      <w:bookmarkStart w:id="8" w:name="_Toc13066206"/>
+      <w:bookmarkStart w:id="9" w:name="_Toc35955520"/>
       <w:r>
         <w:t xml:space="preserve">2.1 </w:t>
       </w:r>
-      <w:bookmarkStart w:id="11" w:name="_Toc506458779"/>
-      <w:bookmarkStart w:id="12" w:name="_Toc13066207"/>
+      <w:bookmarkStart w:id="10" w:name="_Toc506458779"/>
+      <w:bookmarkStart w:id="11" w:name="_Toc13066207"/>
+      <w:bookmarkEnd w:id="7"/>
       <w:bookmarkEnd w:id="8"/>
-      <w:bookmarkEnd w:id="9"/>
       <w:r>
         <w:t>System Level Diagram</w:t>
       </w:r>
-      <w:bookmarkEnd w:id="10"/>
+      <w:bookmarkEnd w:id="9"/>
     </w:p>
     <w:p>
       <w:pPr>
@@ -2540,7 +2538,7 @@
           </v:shape>
         </w:pict>
       </w:r>
-      <w:bookmarkStart w:id="13" w:name="_Toc35955521"/>
+      <w:bookmarkStart w:id="12" w:name="_Toc35955521"/>
     </w:p>
     <w:p>
       <w:pPr>
@@ -2552,12 +2550,12 @@
         <w:lastRenderedPageBreak/>
         <w:t xml:space="preserve">2.2 </w:t>
       </w:r>
+      <w:bookmarkEnd w:id="10"/>
       <w:bookmarkEnd w:id="11"/>
-      <w:bookmarkEnd w:id="12"/>
       <w:r>
         <w:t>Class Diagram</w:t>
       </w:r>
-      <w:bookmarkEnd w:id="13"/>
+      <w:bookmarkEnd w:id="12"/>
     </w:p>
     <w:p>
       <w:pPr>
@@ -2579,8 +2577,8 @@
       <w:pPr>
         <w:bidi w:val="0"/>
       </w:pPr>
-      <w:bookmarkStart w:id="14" w:name="_Toc506458780"/>
-      <w:bookmarkStart w:id="15" w:name="_Toc13066208"/>
+      <w:bookmarkStart w:id="13" w:name="_Toc506458780"/>
+      <w:bookmarkStart w:id="14" w:name="_Toc13066208"/>
       <w:r>
         <w:rPr>
           <w:noProof/>
@@ -2854,22 +2852,22 @@
         <w:bidi w:val="0"/>
         <w:jc w:val="both"/>
       </w:pPr>
-      <w:bookmarkStart w:id="16" w:name="_Toc35955522"/>
+      <w:bookmarkStart w:id="15" w:name="_Toc35955522"/>
       <w:r>
         <w:lastRenderedPageBreak/>
         <w:t xml:space="preserve">2.3 </w:t>
       </w:r>
-      <w:bookmarkStart w:id="17" w:name="_Toc506458781"/>
-      <w:bookmarkStart w:id="18" w:name="_Toc13066209"/>
+      <w:bookmarkStart w:id="16" w:name="_Toc506458781"/>
+      <w:bookmarkStart w:id="17" w:name="_Toc13066209"/>
+      <w:bookmarkEnd w:id="13"/>
       <w:bookmarkEnd w:id="14"/>
-      <w:bookmarkEnd w:id="15"/>
       <w:r>
         <w:t>Class Method Descriptions</w:t>
       </w:r>
-      <w:bookmarkEnd w:id="16"/>
-    </w:p>
+      <w:bookmarkEnd w:id="15"/>
+    </w:p>
+    <w:bookmarkEnd w:id="16"/>
     <w:bookmarkEnd w:id="17"/>
-    <w:bookmarkEnd w:id="18"/>
     <w:p>
       <w:pPr>
         <w:bidi w:val="0"/>
@@ -7606,19 +7604,19 @@
         <w:bidi w:val="0"/>
         <w:jc w:val="both"/>
       </w:pPr>
-      <w:bookmarkStart w:id="19" w:name="_Toc506458783"/>
-      <w:bookmarkStart w:id="20" w:name="_Toc13066211"/>
-      <w:bookmarkStart w:id="21" w:name="_Toc35955523"/>
+      <w:bookmarkStart w:id="18" w:name="_Toc506458783"/>
+      <w:bookmarkStart w:id="19" w:name="_Toc13066211"/>
+      <w:bookmarkStart w:id="20" w:name="_Toc35955523"/>
       <w:r>
         <w:lastRenderedPageBreak/>
         <w:t xml:space="preserve">3. </w:t>
       </w:r>
+      <w:bookmarkEnd w:id="18"/>
       <w:bookmarkEnd w:id="19"/>
-      <w:bookmarkEnd w:id="20"/>
       <w:r>
         <w:t>Detailed Design</w:t>
       </w:r>
-      <w:bookmarkEnd w:id="21"/>
+      <w:bookmarkEnd w:id="20"/>
     </w:p>
     <w:p>
       <w:pPr>
@@ -8298,7 +8296,7 @@
         <w:bidi w:val="0"/>
         <w:jc w:val="both"/>
       </w:pPr>
-      <w:bookmarkStart w:id="22" w:name="_Toc35955524"/>
+      <w:bookmarkStart w:id="21" w:name="_Toc35955524"/>
       <w:r>
         <w:lastRenderedPageBreak/>
         <w:t>4</w:t>
@@ -8309,7 +8307,7 @@
       <w:r>
         <w:t>User Interface Design</w:t>
       </w:r>
-      <w:bookmarkEnd w:id="22"/>
+      <w:bookmarkEnd w:id="21"/>
     </w:p>
     <w:p>
       <w:pPr>
@@ -8670,7 +8668,7 @@
       </w:r>
     </w:p>
     <w:p>
-      <w:bookmarkStart w:id="23" w:name="_Toc13066221"/>
+      <w:bookmarkStart w:id="22" w:name="_Toc13066221"/>
     </w:p>
     <w:p>
       <w:r>
@@ -9754,7 +9752,7 @@
         <w:pStyle w:val="Heading1"/>
         <w:bidi w:val="0"/>
       </w:pPr>
-      <w:bookmarkStart w:id="24" w:name="_Toc35955525"/>
+      <w:bookmarkStart w:id="23" w:name="_Toc35955525"/>
       <w:r>
         <w:lastRenderedPageBreak/>
         <w:t>5</w:t>
@@ -9765,28 +9763,28 @@
       <w:r>
         <w:t>Conclusion</w:t>
       </w:r>
+      <w:bookmarkEnd w:id="22"/>
       <w:bookmarkEnd w:id="23"/>
+    </w:p>
+    <w:p>
+      <w:pPr>
+        <w:bidi w:val="0"/>
+        <w:jc w:val="both"/>
+        <w:rPr>
+          <w:rFonts w:asciiTheme="majorBidi" w:hAnsiTheme="majorBidi" w:cstheme="majorBidi"/>
+        </w:rPr>
+      </w:pPr>
+      <w:r>
+        <w:rPr>
+          <w:rFonts w:ascii="Times" w:eastAsia="Times" w:hAnsi="Times" w:cs="Times New Roman"/>
+          <w:iCs/>
+          <w:sz w:val="24"/>
+          <w:szCs w:val="20"/>
+        </w:rPr>
+        <w:t>In the design document we gave a brief visualization about the AJCSS software, we have clarified the process using high level and medium level design that involve the system level diagram and class diagram. Also, we have specified back-end infrastructure for the AJCSS software, using the detailed design that involves activity chart and flowchart. Finally, we have shown the expected AJCSS graphical user interface in the user interface design section.</w:t>
+      </w:r>
+      <w:bookmarkStart w:id="24" w:name="_GoBack"/>
       <w:bookmarkEnd w:id="24"/>
-    </w:p>
-    <w:p>
-      <w:pPr>
-        <w:bidi w:val="0"/>
-        <w:jc w:val="both"/>
-        <w:rPr>
-          <w:rFonts w:asciiTheme="majorBidi" w:hAnsiTheme="majorBidi" w:cstheme="majorBidi"/>
-        </w:rPr>
-      </w:pPr>
-    </w:p>
-    <w:p>
-      <w:pPr>
-        <w:bidi w:val="0"/>
-        <w:jc w:val="both"/>
-        <w:rPr>
-          <w:rFonts w:asciiTheme="majorBidi" w:hAnsiTheme="majorBidi" w:cstheme="majorBidi"/>
-          <w:i/>
-          <w:iCs/>
-        </w:rPr>
-      </w:pPr>
     </w:p>
     <w:sectPr>
       <w:footerReference w:type="default" r:id="rId32"/>
@@ -13212,6 +13210,15 @@
 </file>
 
 <file path=customXml/item1.xml><?xml version="1.0" encoding="utf-8"?>
+<?mso-contentType ?>
+<FormTemplates xmlns="http://schemas.microsoft.com/sharepoint/v3/contenttype/forms">
+  <Display>DocumentLibraryForm</Display>
+  <Edit>DocumentLibraryForm</Edit>
+  <New>DocumentLibraryForm</New>
+</FormTemplates>
+</file>
+
+<file path=customXml/item2.xml><?xml version="1.0" encoding="utf-8"?>
 <ct:contentTypeSchema xmlns:ct="http://schemas.microsoft.com/office/2006/metadata/contentType" xmlns:ma="http://schemas.microsoft.com/office/2006/metadata/properties/metaAttributes" ct:_="" ma:_="" ma:contentTypeName="Document" ma:contentTypeID="0x010100732924385C836443831B4A8FFFF3DB24" ma:contentTypeVersion="10" ma:contentTypeDescription="Create a new document." ma:contentTypeScope="" ma:versionID="57aa2dd8367c8c4c45d6b2996cb2012c">
   <xsd:schema xmlns:xsd="http://www.w3.org/2001/XMLSchema" xmlns:xs="http://www.w3.org/2001/XMLSchema" xmlns:p="http://schemas.microsoft.com/office/2006/metadata/properties" xmlns:ns3="8ca564c6-4f19-4f2c-a818-c771331d2ae0" targetNamespace="http://schemas.microsoft.com/office/2006/metadata/properties" ma:root="true" ma:fieldsID="507209235a3b24b975325f2a135d78ac" ns3:_="">
     <xsd:import namespace="8ca564c6-4f19-4f2c-a818-c771331d2ae0"/>
@@ -13395,15 +13402,6 @@
 </ct:contentTypeSchema>
 </file>
 
-<file path=customXml/item2.xml><?xml version="1.0" encoding="utf-8"?>
-<?mso-contentType ?>
-<FormTemplates xmlns="http://schemas.microsoft.com/sharepoint/v3/contenttype/forms">
-  <Display>DocumentLibraryForm</Display>
-  <Edit>DocumentLibraryForm</Edit>
-  <New>DocumentLibraryForm</New>
-</FormTemplates>
-</file>
-
 <file path=customXml/item3.xml><?xml version="1.0" encoding="utf-8"?>
 <p:properties xmlns:p="http://schemas.microsoft.com/office/2006/metadata/properties" xmlns:xsi="http://www.w3.org/2001/XMLSchema-instance" xmlns:pc="http://schemas.microsoft.com/office/infopath/2007/PartnerControls">
   <documentManagement/>
@@ -13415,6 +13413,14 @@
 </file>
 
 <file path=customXml/itemProps1.xml><?xml version="1.0" encoding="utf-8"?>
+<ds:datastoreItem xmlns:ds="http://schemas.openxmlformats.org/officeDocument/2006/customXml" ds:itemID="{E364179F-DEC7-4279-918D-AD021CDE724C}">
+  <ds:schemaRefs>
+    <ds:schemaRef ds:uri="http://schemas.microsoft.com/sharepoint/v3/contenttype/forms"/>
+  </ds:schemaRefs>
+</ds:datastoreItem>
+</file>
+
+<file path=customXml/itemProps2.xml><?xml version="1.0" encoding="utf-8"?>
 <ds:datastoreItem xmlns:ds="http://schemas.openxmlformats.org/officeDocument/2006/customXml" ds:itemID="{B272549E-202F-432F-B97C-BEF49627A608}">
   <ds:schemaRefs>
     <ds:schemaRef ds:uri="http://schemas.microsoft.com/office/2006/metadata/contentType"/>
@@ -13432,25 +13438,24 @@
 </ds:datastoreItem>
 </file>
 
-<file path=customXml/itemProps2.xml><?xml version="1.0" encoding="utf-8"?>
-<ds:datastoreItem xmlns:ds="http://schemas.openxmlformats.org/officeDocument/2006/customXml" ds:itemID="{E364179F-DEC7-4279-918D-AD021CDE724C}">
-  <ds:schemaRefs>
-    <ds:schemaRef ds:uri="http://schemas.microsoft.com/sharepoint/v3/contenttype/forms"/>
-  </ds:schemaRefs>
-</ds:datastoreItem>
-</file>
-
 <file path=customXml/itemProps3.xml><?xml version="1.0" encoding="utf-8"?>
 <ds:datastoreItem xmlns:ds="http://schemas.openxmlformats.org/officeDocument/2006/customXml" ds:itemID="{E2A84BA4-00A2-40E5-8276-2650E25F8EAE}">
   <ds:schemaRefs>
     <ds:schemaRef ds:uri="http://schemas.microsoft.com/office/2006/metadata/properties"/>
+    <ds:schemaRef ds:uri="http://www.w3.org/XML/1998/namespace"/>
+    <ds:schemaRef ds:uri="8ca564c6-4f19-4f2c-a818-c771331d2ae0"/>
     <ds:schemaRef ds:uri="http://schemas.microsoft.com/office/infopath/2007/PartnerControls"/>
+    <ds:schemaRef ds:uri="http://schemas.microsoft.com/office/2006/documentManagement/types"/>
+    <ds:schemaRef ds:uri="http://purl.org/dc/dcmitype/"/>
+    <ds:schemaRef ds:uri="http://schemas.openxmlformats.org/package/2006/metadata/core-properties"/>
+    <ds:schemaRef ds:uri="http://purl.org/dc/terms/"/>
+    <ds:schemaRef ds:uri="http://purl.org/dc/elements/1.1/"/>
   </ds:schemaRefs>
 </ds:datastoreItem>
 </file>
 
 <file path=customXml/itemProps4.xml><?xml version="1.0" encoding="utf-8"?>
-<ds:datastoreItem xmlns:ds="http://schemas.openxmlformats.org/officeDocument/2006/customXml" ds:itemID="{5B16B75C-071F-4CAE-A593-E78E9476E079}">
+<ds:datastoreItem xmlns:ds="http://schemas.openxmlformats.org/officeDocument/2006/customXml" ds:itemID="{FAF5E8A6-85A5-484D-9055-E0C8F788575E}">
   <ds:schemaRefs>
     <ds:schemaRef ds:uri="http://schemas.openxmlformats.org/officeDocument/2006/bibliography"/>
   </ds:schemaRefs>

</xml_diff>

<commit_message>
Class diagram and Class methods description have been added
</commit_message>
<xml_diff>
--- a/Project phases documents/Project-Phase-02-CS310-H-171.docx
+++ b/Project phases documents/Project-Phase-02-CS310-H-171.docx
@@ -730,7 +730,6 @@
                 <w:szCs w:val="26"/>
               </w:rPr>
             </w:pPr>
-            <w:proofErr w:type="spellStart"/>
             <w:r>
               <w:rPr>
                 <w:rFonts w:asciiTheme="majorHAnsi" w:eastAsiaTheme="majorEastAsia" w:hAnsiTheme="majorHAnsi" w:cstheme="majorBidi"/>
@@ -739,18 +738,7 @@
                 <w:sz w:val="26"/>
                 <w:szCs w:val="26"/>
               </w:rPr>
-              <w:t>Auodh</w:t>
-            </w:r>
-            <w:proofErr w:type="spellEnd"/>
-            <w:r>
-              <w:rPr>
-                <w:rFonts w:asciiTheme="majorHAnsi" w:eastAsiaTheme="majorEastAsia" w:hAnsiTheme="majorHAnsi" w:cstheme="majorBidi"/>
-                <w:b/>
-                <w:bCs/>
-                <w:sz w:val="26"/>
-                <w:szCs w:val="26"/>
-              </w:rPr>
-              <w:t xml:space="preserve"> </w:t>
+              <w:t xml:space="preserve">Auodh </w:t>
             </w:r>
             <w:r>
               <w:rPr>
@@ -1830,99 +1818,158 @@
     </w:p>
     <w:p>
       <w:pPr>
+        <w:bidi w:val="0"/>
+        <w:jc w:val="both"/>
+        <w:rPr>
+          <w:rFonts w:ascii="Times" w:eastAsia="Times" w:hAnsi="Times" w:cs="Times New Roman"/>
+          <w:iCs/>
+          <w:sz w:val="24"/>
+          <w:szCs w:val="20"/>
+        </w:rPr>
+      </w:pPr>
+      <w:bookmarkStart w:id="6" w:name="_Toc35955519"/>
+      <w:r>
+        <w:rPr>
+          <w:rFonts w:ascii="Times" w:eastAsia="Times" w:hAnsi="Times" w:cs="Times New Roman"/>
+          <w:iCs/>
+          <w:sz w:val="24"/>
+          <w:szCs w:val="20"/>
+        </w:rPr>
+        <w:t xml:space="preserve">Here we will give a scope description of everything included in this document. </w:t>
+      </w:r>
+    </w:p>
+    <w:p>
+      <w:pPr>
+        <w:bidi w:val="0"/>
+        <w:jc w:val="both"/>
+        <w:rPr>
+          <w:rFonts w:ascii="Times" w:eastAsia="Times" w:hAnsi="Times" w:cs="Times New Roman"/>
+          <w:iCs/>
+          <w:sz w:val="24"/>
+          <w:szCs w:val="20"/>
+        </w:rPr>
+      </w:pPr>
+      <w:r>
+        <w:rPr>
+          <w:rFonts w:ascii="Times" w:eastAsia="Times" w:hAnsi="Times" w:cs="Times New Roman"/>
+          <w:iCs/>
+          <w:sz w:val="24"/>
+          <w:szCs w:val="20"/>
+        </w:rPr>
+        <w:t>AJCSS is an Automatic Jobs Candidates Selection System. AJCSS software will allow users to store vacant jobs’ and jobs’ seekers data(candidates). It also allows users to apply matching process between jobs and candidates and generate a report of the matched candidates. AJCSS will not perform hiring or recruitment process. AJCSS will automate the selection of the most suitable unprocessed candidates for a vacant job. It will reduce the time and cost the manual process. It will save HR managers and members time and provide what is so-called recruitment’s equal opportunity. AJCSS will allow users to apply a matching criterion based on the comparable attributes of jobs and candidates. Such criteria will consider multiple attributes for matching from different data types and values (integers and Boolean values). The criteria will apply exact matching between some attributes and inexact between some others. If exact match failed then no matching found, where in the inexact case, a match is found if attribute’s value of a candidate is greater than or equal to the same attribute’s value of a job. The matching process will aggregate the exact and inexact matches as a value of 10 points per attribute. Exact match is either 0 or 10 points while inexact is a range from 0 to 10. Boolean attributes are preferences and will not affect the matching process. The result of the matching process will produce a list of matched candidates</w:t>
+      </w:r>
+      <w:r>
+        <w:rPr>
+          <w:rFonts w:ascii="Times" w:eastAsia="Times" w:hAnsi="Times" w:cs="Times New Roman"/>
+          <w:iCs/>
+          <w:sz w:val="24"/>
+          <w:szCs w:val="20"/>
+        </w:rPr>
+        <w:t xml:space="preserve">    </w:t>
+      </w:r>
+      <w:r>
+        <w:rPr>
+          <w:rFonts w:ascii="Times" w:eastAsia="Times" w:hAnsi="Times" w:cs="Times New Roman"/>
+          <w:iCs/>
+          <w:sz w:val="24"/>
+          <w:szCs w:val="20"/>
+        </w:rPr>
+        <w:t>-if</w:t>
+      </w:r>
+      <w:r>
+        <w:rPr>
+          <w:rFonts w:ascii="Times" w:eastAsia="Times" w:hAnsi="Times" w:cs="Times New Roman"/>
+          <w:iCs/>
+          <w:sz w:val="24"/>
+          <w:szCs w:val="20"/>
+        </w:rPr>
+        <w:t xml:space="preserve"> </w:t>
+      </w:r>
+      <w:r>
+        <w:rPr>
+          <w:rFonts w:ascii="Times" w:eastAsia="Times" w:hAnsi="Times" w:cs="Times New Roman"/>
+          <w:iCs/>
+          <w:sz w:val="24"/>
+          <w:szCs w:val="20"/>
+        </w:rPr>
+        <w:t>exists-</w:t>
+      </w:r>
+      <w:r>
+        <w:rPr>
+          <w:rFonts w:ascii="Times" w:eastAsia="Times" w:hAnsi="Times" w:cs="Times New Roman"/>
+          <w:iCs/>
+          <w:sz w:val="24"/>
+          <w:szCs w:val="20"/>
+        </w:rPr>
+        <w:t xml:space="preserve"> </w:t>
+      </w:r>
+      <w:r>
+        <w:rPr>
+          <w:rFonts w:ascii="Times" w:eastAsia="Times" w:hAnsi="Times" w:cs="Times New Roman"/>
+          <w:iCs/>
+          <w:sz w:val="24"/>
+          <w:szCs w:val="20"/>
+        </w:rPr>
+        <w:t>sorted by the highest aggregated percentage of a matched candidate. The matched list will be sent as a report to the HR manager. The status of the selected job for matching will be updated as occupied and   the status of the matched candidates will be updated as processed.</w:t>
+      </w:r>
+      <w:r>
+        <w:rPr>
+          <w:rFonts w:ascii="Times" w:eastAsia="Times" w:hAnsi="Times" w:cs="Times New Roman"/>
+          <w:iCs/>
+          <w:sz w:val="24"/>
+          <w:szCs w:val="20"/>
+        </w:rPr>
+        <w:t xml:space="preserve"> Regarding the progress that has been made since the SRS document, we have been designing the graphical user interface (GUI) of the application. As well the system model design and the </w:t>
+      </w:r>
+      <w:r>
+        <w:rPr>
+          <w:rFonts w:ascii="Times" w:eastAsia="Times" w:hAnsi="Times" w:cs="Times New Roman"/>
+          <w:iCs/>
+          <w:sz w:val="24"/>
+          <w:szCs w:val="20"/>
+        </w:rPr>
+        <w:t>architectural pattern</w:t>
+      </w:r>
+      <w:r>
+        <w:rPr>
+          <w:rFonts w:ascii="Times" w:eastAsia="Times" w:hAnsi="Times" w:cs="Times New Roman"/>
+          <w:iCs/>
+          <w:sz w:val="24"/>
+          <w:szCs w:val="20"/>
+        </w:rPr>
+        <w:t>.</w:t>
+      </w:r>
+    </w:p>
+    <w:p>
+      <w:pPr>
         <w:pStyle w:val="Heading1"/>
         <w:bidi w:val="0"/>
         <w:jc w:val="both"/>
       </w:pPr>
-      <w:bookmarkStart w:id="6" w:name="_Toc35955519"/>
-    </w:p>
-    <w:p>
-      <w:pPr>
-        <w:bidi w:val="0"/>
-      </w:pPr>
-    </w:p>
-    <w:p>
-      <w:pPr>
-        <w:bidi w:val="0"/>
-      </w:pPr>
-    </w:p>
-    <w:p>
-      <w:pPr>
-        <w:bidi w:val="0"/>
-      </w:pPr>
-    </w:p>
-    <w:p>
-      <w:pPr>
-        <w:bidi w:val="0"/>
-      </w:pPr>
-    </w:p>
-    <w:p>
-      <w:pPr>
-        <w:bidi w:val="0"/>
-      </w:pPr>
-    </w:p>
-    <w:p>
-      <w:pPr>
-        <w:bidi w:val="0"/>
-      </w:pPr>
-    </w:p>
-    <w:p>
-      <w:pPr>
-        <w:bidi w:val="0"/>
-      </w:pPr>
-    </w:p>
-    <w:p>
-      <w:pPr>
-        <w:bidi w:val="0"/>
-      </w:pPr>
-    </w:p>
-    <w:p>
-      <w:pPr>
-        <w:bidi w:val="0"/>
-      </w:pPr>
-    </w:p>
-    <w:p>
-      <w:pPr>
-        <w:bidi w:val="0"/>
-      </w:pPr>
-    </w:p>
-    <w:p>
-      <w:pPr>
-        <w:bidi w:val="0"/>
-      </w:pPr>
-    </w:p>
-    <w:p>
-      <w:pPr>
-        <w:bidi w:val="0"/>
-      </w:pPr>
-    </w:p>
-    <w:p>
-      <w:pPr>
-        <w:bidi w:val="0"/>
-      </w:pPr>
-    </w:p>
-    <w:p>
-      <w:pPr>
-        <w:bidi w:val="0"/>
-      </w:pPr>
-    </w:p>
-    <w:p>
-      <w:pPr>
-        <w:bidi w:val="0"/>
-      </w:pPr>
-    </w:p>
-    <w:p>
-      <w:pPr>
-        <w:pStyle w:val="Heading1"/>
-        <w:bidi w:val="0"/>
-        <w:jc w:val="both"/>
-      </w:pPr>
-    </w:p>
-    <w:p>
-      <w:pPr>
-        <w:pStyle w:val="Heading1"/>
-        <w:bidi w:val="0"/>
-        <w:jc w:val="both"/>
+    </w:p>
+    <w:p>
+      <w:pPr>
+        <w:bidi w:val="0"/>
+      </w:pPr>
+    </w:p>
+    <w:p>
+      <w:pPr>
+        <w:bidi w:val="0"/>
+      </w:pPr>
+    </w:p>
+    <w:p>
+      <w:pPr>
+        <w:bidi w:val="0"/>
+      </w:pPr>
+    </w:p>
+    <w:p>
+      <w:pPr>
+        <w:bidi w:val="0"/>
+      </w:pPr>
+    </w:p>
+    <w:p>
+      <w:pPr>
+        <w:bidi w:val="0"/>
       </w:pPr>
     </w:p>
     <w:p>
@@ -2007,21 +2054,7 @@
         <w:rPr>
           <w:rFonts w:ascii="Times" w:hAnsi="Times" w:cs="Times"/>
         </w:rPr>
-        <w:t xml:space="preserve">The system level diagrams </w:t>
-      </w:r>
-      <w:proofErr w:type="gramStart"/>
-      <w:r>
-        <w:rPr>
-          <w:rFonts w:ascii="Times" w:hAnsi="Times" w:cs="Times"/>
-        </w:rPr>
-        <w:t>are:</w:t>
-      </w:r>
-      <w:proofErr w:type="gramEnd"/>
-      <w:r>
-        <w:rPr>
-          <w:rFonts w:ascii="Times" w:hAnsi="Times" w:cs="Times"/>
-        </w:rPr>
-        <w:t xml:space="preserve"> </w:t>
+        <w:t xml:space="preserve">The system level diagrams are: </w:t>
       </w:r>
       <w:r>
         <w:rPr>
@@ -2992,7 +3025,6 @@
                 <w:szCs w:val="20"/>
               </w:rPr>
             </w:pPr>
-            <w:proofErr w:type="spellStart"/>
             <w:r>
               <w:rPr>
                 <w:iCs/>
@@ -3001,7 +3033,6 @@
               </w:rPr>
               <w:t>getUnprocesssedCount</w:t>
             </w:r>
-            <w:proofErr w:type="spellEnd"/>
           </w:p>
         </w:tc>
       </w:tr>
@@ -3222,25 +3253,7 @@
                 <w:sz w:val="20"/>
                 <w:szCs w:val="20"/>
               </w:rPr>
-              <w:t xml:space="preserve">This method counts how many unprocessed </w:t>
-            </w:r>
-            <w:proofErr w:type="gramStart"/>
-            <w:r>
-              <w:rPr>
-                <w:iCs/>
-                <w:sz w:val="20"/>
-                <w:szCs w:val="20"/>
-              </w:rPr>
-              <w:t>candidate</w:t>
-            </w:r>
-            <w:proofErr w:type="gramEnd"/>
-            <w:r>
-              <w:rPr>
-                <w:iCs/>
-                <w:sz w:val="20"/>
-                <w:szCs w:val="20"/>
-              </w:rPr>
-              <w:t xml:space="preserve"> are there.</w:t>
+              <w:t>This method counts how many unprocessed candidate are there.</w:t>
             </w:r>
             <w:r>
               <w:rPr>
@@ -3382,7 +3395,6 @@
                 <w:szCs w:val="20"/>
               </w:rPr>
             </w:pPr>
-            <w:proofErr w:type="spellStart"/>
             <w:r>
               <w:rPr>
                 <w:iCs/>
@@ -3391,7 +3403,6 @@
               </w:rPr>
               <w:t>getComboValue</w:t>
             </w:r>
-            <w:proofErr w:type="spellEnd"/>
           </w:p>
         </w:tc>
       </w:tr>
@@ -3774,7 +3785,6 @@
                 <w:szCs w:val="20"/>
               </w:rPr>
             </w:pPr>
-            <w:proofErr w:type="spellStart"/>
             <w:r>
               <w:rPr>
                 <w:iCs/>
@@ -3783,7 +3793,6 @@
               </w:rPr>
               <w:t>getComboIndex</w:t>
             </w:r>
-            <w:proofErr w:type="spellEnd"/>
           </w:p>
         </w:tc>
       </w:tr>
@@ -4231,7 +4240,6 @@
                 <w:szCs w:val="20"/>
               </w:rPr>
             </w:pPr>
-            <w:proofErr w:type="spellStart"/>
             <w:r>
               <w:rPr>
                 <w:iCs/>
@@ -4240,7 +4248,6 @@
               </w:rPr>
               <w:t>comboFill</w:t>
             </w:r>
-            <w:proofErr w:type="spellEnd"/>
           </w:p>
         </w:tc>
       </w:tr>
@@ -4401,7 +4408,6 @@
                 <w:szCs w:val="20"/>
               </w:rPr>
             </w:pPr>
-            <w:proofErr w:type="spellStart"/>
             <w:r>
               <w:rPr>
                 <w:iCs/>
@@ -4410,32 +4416,13 @@
               </w:rPr>
               <w:t>jCombo</w:t>
             </w:r>
-            <w:proofErr w:type="spellEnd"/>
-            <w:r>
-              <w:rPr>
-                <w:iCs/>
-                <w:sz w:val="20"/>
-                <w:szCs w:val="20"/>
-              </w:rPr>
-              <w:t xml:space="preserve"> : </w:t>
-            </w:r>
-            <w:proofErr w:type="spellStart"/>
-            <w:r>
-              <w:rPr>
-                <w:iCs/>
-                <w:sz w:val="20"/>
-                <w:szCs w:val="20"/>
-              </w:rPr>
-              <w:t>JComboBox</w:t>
-            </w:r>
-            <w:proofErr w:type="spellEnd"/>
-            <w:r>
-              <w:rPr>
-                <w:iCs/>
-                <w:sz w:val="20"/>
-                <w:szCs w:val="20"/>
-              </w:rPr>
-              <w:t xml:space="preserve"> , </w:t>
+            <w:r>
+              <w:rPr>
+                <w:iCs/>
+                <w:sz w:val="20"/>
+                <w:szCs w:val="20"/>
+              </w:rPr>
+              <w:t xml:space="preserve"> : JComboBox , </w:t>
             </w:r>
           </w:p>
           <w:p>
@@ -4697,7 +4684,6 @@
                 <w:szCs w:val="20"/>
               </w:rPr>
             </w:pPr>
-            <w:proofErr w:type="spellStart"/>
             <w:r>
               <w:rPr>
                 <w:iCs/>
@@ -4706,7 +4692,6 @@
               </w:rPr>
               <w:t>dataInitialization</w:t>
             </w:r>
-            <w:proofErr w:type="spellEnd"/>
           </w:p>
         </w:tc>
       </w:tr>
@@ -5123,7 +5108,6 @@
                 <w:szCs w:val="20"/>
               </w:rPr>
             </w:pPr>
-            <w:proofErr w:type="spellStart"/>
             <w:r>
               <w:rPr>
                 <w:iCs/>
@@ -5132,7 +5116,6 @@
               </w:rPr>
               <w:t>getJobsData</w:t>
             </w:r>
-            <w:proofErr w:type="spellEnd"/>
           </w:p>
         </w:tc>
       </w:tr>
@@ -5506,7 +5489,6 @@
                 <w:szCs w:val="20"/>
               </w:rPr>
             </w:pPr>
-            <w:proofErr w:type="spellStart"/>
             <w:r>
               <w:rPr>
                 <w:iCs/>
@@ -5515,7 +5497,6 @@
               </w:rPr>
               <w:t>getLookupData</w:t>
             </w:r>
-            <w:proofErr w:type="spellEnd"/>
           </w:p>
         </w:tc>
       </w:tr>
@@ -5980,7 +5961,6 @@
                 <w:szCs w:val="20"/>
               </w:rPr>
             </w:pPr>
-            <w:proofErr w:type="spellStart"/>
             <w:r>
               <w:rPr>
                 <w:iCs/>
@@ -5989,7 +5969,6 @@
               </w:rPr>
               <w:t>SaveCandidatesToCSV</w:t>
             </w:r>
-            <w:proofErr w:type="spellEnd"/>
           </w:p>
         </w:tc>
       </w:tr>
@@ -6409,7 +6388,6 @@
                 <w:szCs w:val="20"/>
               </w:rPr>
             </w:pPr>
-            <w:proofErr w:type="spellStart"/>
             <w:r>
               <w:rPr>
                 <w:iCs/>
@@ -6418,7 +6396,6 @@
               </w:rPr>
               <w:t>SaveJobsToCSV</w:t>
             </w:r>
-            <w:proofErr w:type="spellEnd"/>
           </w:p>
         </w:tc>
       </w:tr>
@@ -7877,12 +7854,7 @@
       </w:pPr>
       <w:r>
         <w:lastRenderedPageBreak/>
-        <w:t>Figure 3 is a flowchart showing the method Mathching:m</w:t>
-      </w:r>
-      <w:bookmarkStart w:id="21" w:name="_GoBack"/>
-      <w:bookmarkEnd w:id="21"/>
-      <w:r>
-        <w:t>atch() which finds a match for unprocessed candidates with a vacant job.</w:t>
+        <w:t>Figure 3 is a flowchart showing the method Mathching:match() which finds a match for unprocessed candidates with a vacant job.</w:t>
       </w:r>
     </w:p>
     <w:p>
@@ -8242,7 +8214,7 @@
         <w:bidi w:val="0"/>
         <w:jc w:val="both"/>
       </w:pPr>
-      <w:bookmarkStart w:id="22" w:name="_Toc35955524"/>
+      <w:bookmarkStart w:id="21" w:name="_Toc35955524"/>
       <w:r>
         <w:lastRenderedPageBreak/>
         <w:t>4</w:t>
@@ -8253,7 +8225,7 @@
       <w:r>
         <w:t>User Interface Design</w:t>
       </w:r>
-      <w:bookmarkEnd w:id="22"/>
+      <w:bookmarkEnd w:id="21"/>
     </w:p>
     <w:p>
       <w:pPr>
@@ -8614,7 +8586,7 @@
       </w:r>
     </w:p>
     <w:p>
-      <w:bookmarkStart w:id="23" w:name="_Toc13066221"/>
+      <w:bookmarkStart w:id="22" w:name="_Toc13066221"/>
     </w:p>
     <w:p>
       <w:r>
@@ -8839,27 +8811,7 @@
                       <w:sz w:val="20"/>
                       <w:szCs w:val="20"/>
                     </w:rPr>
-                    <w:t xml:space="preserve">A screen shot of the jobs-new job section which let </w:t>
-                  </w:r>
-                  <w:proofErr w:type="gramStart"/>
-                  <w:r>
-                    <w:rPr>
-                      <w:rFonts w:asciiTheme="majorHAnsi" w:eastAsiaTheme="majorEastAsia" w:hAnsiTheme="majorHAnsi" w:cstheme="majorBidi"/>
-                      <w:color w:val="4F81BD" w:themeColor="accent1"/>
-                      <w:sz w:val="20"/>
-                      <w:szCs w:val="20"/>
-                    </w:rPr>
-                    <w:t>you</w:t>
-                  </w:r>
-                  <w:proofErr w:type="gramEnd"/>
-                  <w:r>
-                    <w:rPr>
-                      <w:rFonts w:asciiTheme="majorHAnsi" w:eastAsiaTheme="majorEastAsia" w:hAnsiTheme="majorHAnsi" w:cstheme="majorBidi"/>
-                      <w:color w:val="4F81BD" w:themeColor="accent1"/>
-                      <w:sz w:val="20"/>
-                      <w:szCs w:val="20"/>
-                    </w:rPr>
-                    <w:t xml:space="preserve"> setup a new job.</w:t>
+                    <w:t>A screen shot of the jobs-new job section which let you setup a new job.</w:t>
                   </w:r>
                 </w:p>
                 <w:p>
@@ -9228,27 +9180,7 @@
                       <w:sz w:val="20"/>
                       <w:szCs w:val="20"/>
                     </w:rPr>
-                    <w:t xml:space="preserve">lets </w:t>
-                  </w:r>
-                  <w:proofErr w:type="gramStart"/>
-                  <w:r>
-                    <w:rPr>
-                      <w:rFonts w:asciiTheme="majorHAnsi" w:eastAsiaTheme="majorEastAsia" w:hAnsiTheme="majorHAnsi" w:cstheme="majorBidi"/>
-                      <w:color w:val="4F81BD" w:themeColor="accent1"/>
-                      <w:sz w:val="20"/>
-                      <w:szCs w:val="20"/>
-                    </w:rPr>
-                    <w:t>you</w:t>
-                  </w:r>
-                  <w:proofErr w:type="gramEnd"/>
-                  <w:r>
-                    <w:rPr>
-                      <w:rFonts w:asciiTheme="majorHAnsi" w:eastAsiaTheme="majorEastAsia" w:hAnsiTheme="majorHAnsi" w:cstheme="majorBidi"/>
-                      <w:color w:val="4F81BD" w:themeColor="accent1"/>
-                      <w:sz w:val="20"/>
-                      <w:szCs w:val="20"/>
-                    </w:rPr>
-                    <w:t xml:space="preserve"> setup the a new candidate.</w:t>
+                    <w:t>lets you setup the a new candidate.</w:t>
                   </w:r>
                 </w:p>
                 <w:p>
@@ -9698,7 +9630,7 @@
         <w:pStyle w:val="Heading1"/>
         <w:bidi w:val="0"/>
       </w:pPr>
-      <w:bookmarkStart w:id="24" w:name="_Toc35955525"/>
+      <w:bookmarkStart w:id="23" w:name="_Toc35955525"/>
       <w:r>
         <w:lastRenderedPageBreak/>
         <w:t>5</w:t>
@@ -9709,17 +9641,28 @@
       <w:r>
         <w:t>Conclusion</w:t>
       </w:r>
+      <w:bookmarkEnd w:id="22"/>
       <w:bookmarkEnd w:id="23"/>
+    </w:p>
+    <w:p>
+      <w:pPr>
+        <w:bidi w:val="0"/>
+        <w:jc w:val="both"/>
+        <w:rPr>
+          <w:rFonts w:asciiTheme="majorBidi" w:hAnsiTheme="majorBidi" w:cstheme="majorBidi"/>
+        </w:rPr>
+      </w:pPr>
+      <w:r>
+        <w:rPr>
+          <w:rFonts w:ascii="Times" w:eastAsia="Times" w:hAnsi="Times" w:cs="Times New Roman"/>
+          <w:iCs/>
+          <w:sz w:val="24"/>
+          <w:szCs w:val="20"/>
+        </w:rPr>
+        <w:t>In the design document we gave a brief visualization about the AJCSS software, we have clarified the process using high level and medium level design that involve the system level diagram and class diagram. Also, we have specified back-end infrastructure for the AJCSS software, using the detailed design that involves activity chart and flowchart. Finally, we have shown the expected AJCSS graphical user interface in the user interface design section.</w:t>
+      </w:r>
+      <w:bookmarkStart w:id="24" w:name="_GoBack"/>
       <w:bookmarkEnd w:id="24"/>
-    </w:p>
-    <w:p>
-      <w:pPr>
-        <w:bidi w:val="0"/>
-        <w:jc w:val="both"/>
-        <w:rPr>
-          <w:rFonts w:asciiTheme="majorBidi" w:hAnsiTheme="majorBidi" w:cstheme="majorBidi"/>
-        </w:rPr>
-      </w:pPr>
     </w:p>
     <w:p>
       <w:pPr>
@@ -13156,12 +13099,6 @@
 </file>
 
 <file path=customXml/item1.xml><?xml version="1.0" encoding="utf-8"?>
-<p:properties xmlns:p="http://schemas.microsoft.com/office/2006/metadata/properties" xmlns:xsi="http://www.w3.org/2001/XMLSchema-instance" xmlns:pc="http://schemas.microsoft.com/office/infopath/2007/PartnerControls">
-  <documentManagement/>
-</p:properties>
-</file>
-
-<file path=customXml/item2.xml><?xml version="1.0" encoding="utf-8"?>
 <?mso-contentType ?>
 <FormTemplates xmlns="http://schemas.microsoft.com/sharepoint/v3/contenttype/forms">
   <Display>DocumentLibraryForm</Display>
@@ -13170,7 +13107,7 @@
 </FormTemplates>
 </file>
 
-<file path=customXml/item3.xml><?xml version="1.0" encoding="utf-8"?>
+<file path=customXml/item2.xml><?xml version="1.0" encoding="utf-8"?>
 <ct:contentTypeSchema xmlns:ct="http://schemas.microsoft.com/office/2006/metadata/contentType" xmlns:ma="http://schemas.microsoft.com/office/2006/metadata/properties/metaAttributes" ct:_="" ma:_="" ma:contentTypeName="Document" ma:contentTypeID="0x010100732924385C836443831B4A8FFFF3DB24" ma:contentTypeVersion="10" ma:contentTypeDescription="Create a new document." ma:contentTypeScope="" ma:versionID="57aa2dd8367c8c4c45d6b2996cb2012c">
   <xsd:schema xmlns:xsd="http://www.w3.org/2001/XMLSchema" xmlns:xs="http://www.w3.org/2001/XMLSchema" xmlns:p="http://schemas.microsoft.com/office/2006/metadata/properties" xmlns:ns3="8ca564c6-4f19-4f2c-a818-c771331d2ae0" targetNamespace="http://schemas.microsoft.com/office/2006/metadata/properties" ma:root="true" ma:fieldsID="507209235a3b24b975325f2a135d78ac" ns3:_="">
     <xsd:import namespace="8ca564c6-4f19-4f2c-a818-c771331d2ae0"/>
@@ -13354,20 +13291,17 @@
 </ct:contentTypeSchema>
 </file>
 
+<file path=customXml/item3.xml><?xml version="1.0" encoding="utf-8"?>
+<p:properties xmlns:p="http://schemas.microsoft.com/office/2006/metadata/properties" xmlns:xsi="http://www.w3.org/2001/XMLSchema-instance" xmlns:pc="http://schemas.microsoft.com/office/infopath/2007/PartnerControls">
+  <documentManagement/>
+</p:properties>
+</file>
+
 <file path=customXml/item4.xml><?xml version="1.0" encoding="utf-8"?>
 <b:Sources xmlns:b="http://schemas.openxmlformats.org/officeDocument/2006/bibliography" xmlns="http://schemas.openxmlformats.org/officeDocument/2006/bibliography" SelectedStyle="\APA.XSL" StyleName="APA Fifth Edition"/>
 </file>
 
 <file path=customXml/itemProps1.xml><?xml version="1.0" encoding="utf-8"?>
-<ds:datastoreItem xmlns:ds="http://schemas.openxmlformats.org/officeDocument/2006/customXml" ds:itemID="{E2A84BA4-00A2-40E5-8276-2650E25F8EAE}">
-  <ds:schemaRefs>
-    <ds:schemaRef ds:uri="http://schemas.microsoft.com/office/2006/metadata/properties"/>
-    <ds:schemaRef ds:uri="http://schemas.microsoft.com/office/infopath/2007/PartnerControls"/>
-  </ds:schemaRefs>
-</ds:datastoreItem>
-</file>
-
-<file path=customXml/itemProps2.xml><?xml version="1.0" encoding="utf-8"?>
 <ds:datastoreItem xmlns:ds="http://schemas.openxmlformats.org/officeDocument/2006/customXml" ds:itemID="{E364179F-DEC7-4279-918D-AD021CDE724C}">
   <ds:schemaRefs>
     <ds:schemaRef ds:uri="http://schemas.microsoft.com/sharepoint/v3/contenttype/forms"/>
@@ -13375,7 +13309,7 @@
 </ds:datastoreItem>
 </file>
 
-<file path=customXml/itemProps3.xml><?xml version="1.0" encoding="utf-8"?>
+<file path=customXml/itemProps2.xml><?xml version="1.0" encoding="utf-8"?>
 <ds:datastoreItem xmlns:ds="http://schemas.openxmlformats.org/officeDocument/2006/customXml" ds:itemID="{B272549E-202F-432F-B97C-BEF49627A608}">
   <ds:schemaRefs>
     <ds:schemaRef ds:uri="http://schemas.microsoft.com/office/2006/metadata/contentType"/>
@@ -13393,8 +13327,24 @@
 </ds:datastoreItem>
 </file>
 
+<file path=customXml/itemProps3.xml><?xml version="1.0" encoding="utf-8"?>
+<ds:datastoreItem xmlns:ds="http://schemas.openxmlformats.org/officeDocument/2006/customXml" ds:itemID="{E2A84BA4-00A2-40E5-8276-2650E25F8EAE}">
+  <ds:schemaRefs>
+    <ds:schemaRef ds:uri="http://purl.org/dc/terms/"/>
+    <ds:schemaRef ds:uri="http://schemas.microsoft.com/office/infopath/2007/PartnerControls"/>
+    <ds:schemaRef ds:uri="http://schemas.microsoft.com/office/2006/metadata/properties"/>
+    <ds:schemaRef ds:uri="8ca564c6-4f19-4f2c-a818-c771331d2ae0"/>
+    <ds:schemaRef ds:uri="http://purl.org/dc/elements/1.1/"/>
+    <ds:schemaRef ds:uri="http://schemas.microsoft.com/office/2006/documentManagement/types"/>
+    <ds:schemaRef ds:uri="http://purl.org/dc/dcmitype/"/>
+    <ds:schemaRef ds:uri="http://schemas.openxmlformats.org/package/2006/metadata/core-properties"/>
+    <ds:schemaRef ds:uri="http://www.w3.org/XML/1998/namespace"/>
+  </ds:schemaRefs>
+</ds:datastoreItem>
+</file>
+
 <file path=customXml/itemProps4.xml><?xml version="1.0" encoding="utf-8"?>
-<ds:datastoreItem xmlns:ds="http://schemas.openxmlformats.org/officeDocument/2006/customXml" ds:itemID="{AC17E7EF-3144-40F4-B092-5A683079CCD6}">
+<ds:datastoreItem xmlns:ds="http://schemas.openxmlformats.org/officeDocument/2006/customXml" ds:itemID="{17174DFD-56DF-4002-B86B-6FDCF1DF2506}">
   <ds:schemaRefs>
     <ds:schemaRef ds:uri="http://schemas.openxmlformats.org/officeDocument/2006/bibliography"/>
   </ds:schemaRefs>

</xml_diff>